<commit_message>
Minor update to design document
</commit_message>
<xml_diff>
--- a/Documentation/OtterSpace_Design_Document.docx
+++ b/Documentation/OtterSpace_Design_Document.docx
@@ -2923,16 +2923,21 @@
       <w:r>
         <w:t>Contributors: Jake</w:t>
       </w:r>
+      <w:r>
+        <w:t xml:space="preserve"> Gilbert</w:t>
+      </w:r>
+      <w:bookmarkStart w:id="1" w:name="_GoBack"/>
+      <w:bookmarkEnd w:id="1"/>
     </w:p>
     <w:p>
       <w:pPr>
         <w:pStyle w:val="Heading2"/>
       </w:pPr>
-      <w:bookmarkStart w:id="1" w:name="_Toc485245758"/>
+      <w:bookmarkStart w:id="2" w:name="_Toc485245758"/>
       <w:r>
         <w:t>Version History</w:t>
       </w:r>
-      <w:bookmarkEnd w:id="1"/>
+      <w:bookmarkEnd w:id="2"/>
     </w:p>
     <w:tbl>
       <w:tblPr>
@@ -3064,10 +3069,7 @@
           <w:tcPr>
             <w:tcW w:w="6237" w:type="dxa"/>
           </w:tcPr>
-          <w:p>
-            <w:bookmarkStart w:id="2" w:name="_GoBack"/>
-            <w:bookmarkEnd w:id="2"/>
-          </w:p>
+          <w:p/>
         </w:tc>
         <w:tc>
           <w:tcPr>
@@ -5219,7 +5221,7 @@
 </file>
 
 <file path=customXml/itemProps1.xml><?xml version="1.0" encoding="utf-8"?>
-<ds:datastoreItem xmlns:ds="http://schemas.openxmlformats.org/officeDocument/2006/customXml" ds:itemID="{A53C41F0-DB86-4364-8C04-80CDB720424C}">
+<ds:datastoreItem xmlns:ds="http://schemas.openxmlformats.org/officeDocument/2006/customXml" ds:itemID="{D516977E-07BA-47CE-8C6C-F637D94C5FF5}">
   <ds:schemaRefs>
     <ds:schemaRef ds:uri="http://schemas.openxmlformats.org/officeDocument/2006/bibliography"/>
   </ds:schemaRefs>

</xml_diff>